<commit_message>
Sezione 3 e 4 del Doc, versione finale delle classi
</commit_message>
<xml_diff>
--- a/OntoHorsesDocumentatin.docx
+++ b/OntoHorsesDocumentatin.docx
@@ -1401,6 +1401,27 @@
         </w:rPr>
         <w:t>Descrizione del dominio</w:t>
       </w:r>
+      <w:r>
+        <w:rPr>
+          <w:rFonts w:ascii="Times New Roman" w:hAnsi="Times New Roman" w:cs="Times New Roman"/>
+          <w:b/>
+          <w:sz w:val="32"/>
+          <w:szCs w:val="32"/>
+        </w:rPr>
+        <w:t xml:space="preserve"> e Fonti</w:t>
+      </w:r>
+    </w:p>
+    <w:p>
+      <w:pPr>
+        <w:pStyle w:val="Paragrafoelenco"/>
+        <w:ind w:left="360"/>
+        <w:rPr>
+          <w:rFonts w:ascii="Times New Roman" w:hAnsi="Times New Roman" w:cs="Times New Roman"/>
+          <w:b/>
+          <w:sz w:val="32"/>
+          <w:szCs w:val="32"/>
+        </w:rPr>
+      </w:pPr>
     </w:p>
     <w:p>
       <w:pPr>
@@ -1429,6 +1450,344 @@
     <w:p>
       <w:pPr>
         <w:pStyle w:val="Paragrafoelenco"/>
+        <w:ind w:left="792"/>
+        <w:rPr>
+          <w:rFonts w:ascii="Times New Roman" w:hAnsi="Times New Roman" w:cs="Times New Roman"/>
+          <w:b/>
+          <w:sz w:val="32"/>
+          <w:szCs w:val="32"/>
+        </w:rPr>
+      </w:pPr>
+    </w:p>
+    <w:p>
+      <w:pPr>
+        <w:pStyle w:val="Paragrafoelenco"/>
+        <w:ind w:left="792"/>
+        <w:jc w:val="both"/>
+        <w:rPr>
+          <w:rFonts w:ascii="Times New Roman" w:hAnsi="Times New Roman" w:cs="Times New Roman"/>
+          <w:bCs/>
+          <w:sz w:val="24"/>
+          <w:szCs w:val="24"/>
+        </w:rPr>
+      </w:pPr>
+      <w:r>
+        <w:rPr>
+          <w:rFonts w:ascii="Times New Roman" w:hAnsi="Times New Roman" w:cs="Times New Roman"/>
+          <w:b/>
+          <w:sz w:val="32"/>
+          <w:szCs w:val="32"/>
+        </w:rPr>
+        <w:t xml:space="preserve">    </w:t>
+      </w:r>
+      <w:r>
+        <w:rPr>
+          <w:rFonts w:ascii="Times New Roman" w:hAnsi="Times New Roman" w:cs="Times New Roman"/>
+          <w:bCs/>
+          <w:sz w:val="24"/>
+          <w:szCs w:val="24"/>
+        </w:rPr>
+        <w:t xml:space="preserve"> Il</w:t>
+      </w:r>
+      <w:r>
+        <w:rPr>
+          <w:rFonts w:ascii="Times New Roman" w:hAnsi="Times New Roman" w:cs="Times New Roman"/>
+          <w:bCs/>
+          <w:sz w:val="24"/>
+          <w:szCs w:val="24"/>
+        </w:rPr>
+        <w:t xml:space="preserve"> </w:t>
+      </w:r>
+      <w:r>
+        <w:rPr>
+          <w:rFonts w:ascii="Times New Roman" w:hAnsi="Times New Roman" w:cs="Times New Roman"/>
+          <w:bCs/>
+          <w:sz w:val="24"/>
+          <w:szCs w:val="24"/>
+        </w:rPr>
+        <w:t xml:space="preserve">dominio è relativo al mondo </w:t>
+      </w:r>
+      <w:r>
+        <w:rPr>
+          <w:rFonts w:ascii="Times New Roman" w:hAnsi="Times New Roman" w:cs="Times New Roman"/>
+          <w:bCs/>
+          <w:sz w:val="24"/>
+          <w:szCs w:val="24"/>
+        </w:rPr>
+        <w:t xml:space="preserve">equestre ed ha lo scopo di rappresentare </w:t>
+      </w:r>
+      <w:r>
+        <w:rPr>
+          <w:rFonts w:ascii="Times New Roman" w:hAnsi="Times New Roman" w:cs="Times New Roman"/>
+          <w:bCs/>
+          <w:sz w:val="24"/>
+          <w:szCs w:val="24"/>
+        </w:rPr>
+        <w:t>le</w:t>
+      </w:r>
+      <w:r>
+        <w:rPr>
+          <w:rFonts w:ascii="Times New Roman" w:hAnsi="Times New Roman" w:cs="Times New Roman"/>
+          <w:bCs/>
+          <w:sz w:val="24"/>
+          <w:szCs w:val="24"/>
+        </w:rPr>
+        <w:t xml:space="preserve"> principali caratteristiche delle “Razze” più diffuse di cavalli, i loro “Impieghi”, i “Cavalli” in vendita e le Persone. </w:t>
+      </w:r>
+      <w:r>
+        <w:rPr>
+          <w:rFonts w:ascii="Times New Roman" w:hAnsi="Times New Roman" w:cs="Times New Roman"/>
+          <w:bCs/>
+          <w:sz w:val="24"/>
+          <w:szCs w:val="24"/>
+        </w:rPr>
+        <w:t xml:space="preserve">Dal dominio sono escluse tutte le razze non europee e quelle europee  che vivono allo stato brado o sono in estinzione. Ufficialmente esistono più di 300 razze di cavalli e </w:t>
+      </w:r>
+    </w:p>
+    <w:p>
+      <w:pPr>
+        <w:pStyle w:val="Paragrafoelenco"/>
+        <w:ind w:left="792"/>
+        <w:jc w:val="both"/>
+        <w:rPr>
+          <w:rFonts w:ascii="Times New Roman" w:hAnsi="Times New Roman" w:cs="Times New Roman"/>
+          <w:bCs/>
+          <w:sz w:val="24"/>
+          <w:szCs w:val="24"/>
+        </w:rPr>
+      </w:pPr>
+      <w:r>
+        <w:rPr>
+          <w:rFonts w:ascii="Times New Roman" w:hAnsi="Times New Roman" w:cs="Times New Roman"/>
+          <w:bCs/>
+          <w:sz w:val="24"/>
+          <w:szCs w:val="24"/>
+        </w:rPr>
+        <w:t>Queste quattro classi principali sono correlate tra di loro:</w:t>
+      </w:r>
+    </w:p>
+    <w:p>
+      <w:pPr>
+        <w:pStyle w:val="Paragrafoelenco"/>
+        <w:numPr>
+          <w:ilvl w:val="0"/>
+          <w:numId w:val="40"/>
+        </w:numPr>
+        <w:jc w:val="both"/>
+        <w:rPr>
+          <w:rFonts w:ascii="Times New Roman" w:hAnsi="Times New Roman" w:cs="Times New Roman"/>
+          <w:bCs/>
+          <w:sz w:val="24"/>
+          <w:szCs w:val="24"/>
+        </w:rPr>
+      </w:pPr>
+      <w:r>
+        <w:rPr>
+          <w:rFonts w:ascii="Times New Roman" w:hAnsi="Times New Roman" w:cs="Times New Roman"/>
+          <w:bCs/>
+          <w:sz w:val="24"/>
+          <w:szCs w:val="24"/>
+        </w:rPr>
+        <w:t>Cia</w:t>
+      </w:r>
+      <w:r>
+        <w:rPr>
+          <w:rFonts w:ascii="Times New Roman" w:hAnsi="Times New Roman" w:cs="Times New Roman"/>
+          <w:bCs/>
+          <w:sz w:val="24"/>
+          <w:szCs w:val="24"/>
+        </w:rPr>
+        <w:t xml:space="preserve">scuna razza è definita in termini di caratteristiche morfologiche, come per esempio l’altezza al garrese e il peso medio, comportamentali, se a sangue freddo, caldo o misto, e attitudinali, ossia gli “Impieghi” nel lavoro e nello sport per i quali è ritenuta più idonea. E’ tracciata, inoltre, sotto forma di ulteriore classe, anche l’“Area geografica” di origine della razza. </w:t>
+      </w:r>
+    </w:p>
+    <w:p>
+      <w:pPr>
+        <w:pStyle w:val="Paragrafoelenco"/>
+        <w:numPr>
+          <w:ilvl w:val="0"/>
+          <w:numId w:val="40"/>
+        </w:numPr>
+        <w:jc w:val="both"/>
+        <w:rPr>
+          <w:rFonts w:ascii="Times New Roman" w:hAnsi="Times New Roman" w:cs="Times New Roman"/>
+          <w:bCs/>
+          <w:sz w:val="24"/>
+          <w:szCs w:val="24"/>
+        </w:rPr>
+      </w:pPr>
+      <w:r>
+        <w:rPr>
+          <w:rFonts w:ascii="Times New Roman" w:hAnsi="Times New Roman" w:cs="Times New Roman"/>
+          <w:bCs/>
+          <w:sz w:val="24"/>
+          <w:szCs w:val="24"/>
+        </w:rPr>
+        <w:t xml:space="preserve">La classe “Cavallo” è in relazione con “Razza” e da questa ne deriva le caratteristiche comportamentali di base. Ad esempio, la sottoclasse “Cavallo a sangue caldo” include tutti i soggetti la cui “Razza” è una </w:t>
+      </w:r>
+      <w:r>
+        <w:rPr>
+          <w:rFonts w:ascii="Times New Roman" w:hAnsi="Times New Roman" w:cs="Times New Roman"/>
+          <w:bCs/>
+          <w:sz w:val="24"/>
+          <w:szCs w:val="24"/>
+        </w:rPr>
+        <w:t>“</w:t>
+      </w:r>
+      <w:r>
+        <w:rPr>
+          <w:rFonts w:ascii="Times New Roman" w:hAnsi="Times New Roman" w:cs="Times New Roman"/>
+          <w:bCs/>
+          <w:sz w:val="24"/>
+          <w:szCs w:val="24"/>
+        </w:rPr>
+        <w:t xml:space="preserve">Razza  </w:t>
+      </w:r>
+      <w:r>
+        <w:rPr>
+          <w:rFonts w:ascii="Times New Roman" w:hAnsi="Times New Roman" w:cs="Times New Roman"/>
+          <w:bCs/>
+          <w:sz w:val="24"/>
+          <w:szCs w:val="24"/>
+        </w:rPr>
+        <w:t xml:space="preserve">a sangue caldo”. Ciascun </w:t>
+      </w:r>
+      <w:r>
+        <w:rPr>
+          <w:rFonts w:ascii="Times New Roman" w:hAnsi="Times New Roman" w:cs="Times New Roman"/>
+          <w:bCs/>
+          <w:sz w:val="24"/>
+          <w:szCs w:val="24"/>
+        </w:rPr>
+        <w:t xml:space="preserve">esemplare di </w:t>
+      </w:r>
+      <w:r>
+        <w:rPr>
+          <w:rFonts w:ascii="Times New Roman" w:hAnsi="Times New Roman" w:cs="Times New Roman"/>
+          <w:bCs/>
+          <w:sz w:val="24"/>
+          <w:szCs w:val="24"/>
+        </w:rPr>
+        <w:t>cavallo avrà poi delle caratteristiche generali proprie e</w:t>
+      </w:r>
+      <w:r>
+        <w:rPr>
+          <w:rFonts w:ascii="Times New Roman" w:hAnsi="Times New Roman" w:cs="Times New Roman"/>
+          <w:bCs/>
+          <w:sz w:val="24"/>
+          <w:szCs w:val="24"/>
+        </w:rPr>
+        <w:t xml:space="preserve"> dei risultati</w:t>
+      </w:r>
+      <w:r>
+        <w:rPr>
+          <w:rFonts w:ascii="Times New Roman" w:hAnsi="Times New Roman" w:cs="Times New Roman"/>
+          <w:bCs/>
+          <w:sz w:val="24"/>
+          <w:szCs w:val="24"/>
+        </w:rPr>
+        <w:t xml:space="preserve"> prestazionali. In particolare, nel caso di cavalli sportivi sono specificate le discipline per le quali è stato addestrato e viene impiegato e un indicatore di prestazione, come per esempio l’altezza massima di salto per i cavalli da salto ad ostacoli, che convenzionalmente è direttamente proporzionale al tipo di “Autorizzazione a montare FISE (Federazione Italiana Sport Equestri) che permette di conseguire e alla difficoltà di gestione del soggetto da parte del “Cavaliere”.</w:t>
+      </w:r>
+      <w:r>
+        <w:rPr>
+          <w:rFonts w:ascii="Times New Roman" w:hAnsi="Times New Roman" w:cs="Times New Roman"/>
+          <w:bCs/>
+          <w:sz w:val="24"/>
+          <w:szCs w:val="24"/>
+        </w:rPr>
+        <w:t xml:space="preserve"> Questi aspetti devono essere valutati attentamente in fase di acquisto al fine </w:t>
+      </w:r>
+    </w:p>
+    <w:p>
+      <w:pPr>
+        <w:pStyle w:val="Paragrafoelenco"/>
+        <w:numPr>
+          <w:ilvl w:val="0"/>
+          <w:numId w:val="40"/>
+        </w:numPr>
+        <w:jc w:val="both"/>
+        <w:rPr>
+          <w:rFonts w:ascii="Times New Roman" w:hAnsi="Times New Roman" w:cs="Times New Roman"/>
+          <w:bCs/>
+          <w:sz w:val="24"/>
+          <w:szCs w:val="24"/>
+        </w:rPr>
+      </w:pPr>
+      <w:r>
+        <w:rPr>
+          <w:rFonts w:ascii="Times New Roman" w:hAnsi="Times New Roman" w:cs="Times New Roman"/>
+          <w:bCs/>
+          <w:sz w:val="24"/>
+          <w:szCs w:val="24"/>
+        </w:rPr>
+        <w:lastRenderedPageBreak/>
+        <w:t>La classe “Persona”</w:t>
+      </w:r>
+      <w:r>
+        <w:rPr>
+          <w:rFonts w:ascii="Times New Roman" w:hAnsi="Times New Roman" w:cs="Times New Roman"/>
+          <w:bCs/>
+          <w:sz w:val="24"/>
+          <w:szCs w:val="24"/>
+        </w:rPr>
+        <w:t xml:space="preserve"> include la sottoclasse “Proprietario” </w:t>
+      </w:r>
+      <w:r>
+        <w:rPr>
+          <w:rFonts w:ascii="Times New Roman" w:hAnsi="Times New Roman" w:cs="Times New Roman"/>
+          <w:bCs/>
+          <w:sz w:val="24"/>
+          <w:szCs w:val="24"/>
+        </w:rPr>
+        <w:t xml:space="preserve">che </w:t>
+      </w:r>
+      <w:r>
+        <w:rPr>
+          <w:rFonts w:ascii="Times New Roman" w:hAnsi="Times New Roman" w:cs="Times New Roman"/>
+          <w:bCs/>
+          <w:i/>
+          <w:iCs/>
+          <w:sz w:val="24"/>
+          <w:szCs w:val="24"/>
+        </w:rPr>
+        <w:t>possiede</w:t>
+      </w:r>
+      <w:r>
+        <w:rPr>
+          <w:rFonts w:ascii="Times New Roman" w:hAnsi="Times New Roman" w:cs="Times New Roman"/>
+          <w:bCs/>
+          <w:i/>
+          <w:iCs/>
+          <w:sz w:val="24"/>
+          <w:szCs w:val="24"/>
+        </w:rPr>
+        <w:t xml:space="preserve"> </w:t>
+      </w:r>
+      <w:r>
+        <w:rPr>
+          <w:rFonts w:ascii="Times New Roman" w:hAnsi="Times New Roman" w:cs="Times New Roman"/>
+          <w:bCs/>
+          <w:sz w:val="24"/>
+          <w:szCs w:val="24"/>
+        </w:rPr>
+        <w:t>almeno un cavallo e la sottoclasse “Cavaliere” il cui livello di esperienza determina le patenti che può conseguire e il cavallo più idoneo.</w:t>
+      </w:r>
+    </w:p>
+    <w:p>
+      <w:pPr>
+        <w:pStyle w:val="Paragrafoelenco"/>
+        <w:ind w:left="1512"/>
+        <w:jc w:val="both"/>
+        <w:rPr>
+          <w:rFonts w:ascii="Times New Roman" w:hAnsi="Times New Roman" w:cs="Times New Roman"/>
+          <w:bCs/>
+          <w:sz w:val="32"/>
+          <w:szCs w:val="32"/>
+        </w:rPr>
+      </w:pPr>
+    </w:p>
+    <w:p>
+      <w:pPr>
+        <w:pStyle w:val="Paragrafoelenco"/>
         <w:numPr>
           <w:ilvl w:val="1"/>
           <w:numId w:val="1"/>
@@ -1448,6 +1807,606 @@
           <w:szCs w:val="32"/>
         </w:rPr>
         <w:t>Fonti</w:t>
+      </w:r>
+    </w:p>
+    <w:p>
+      <w:pPr>
+        <w:pStyle w:val="Paragrafoelenco"/>
+        <w:ind w:left="792"/>
+        <w:rPr>
+          <w:rFonts w:ascii="Times New Roman" w:hAnsi="Times New Roman" w:cs="Times New Roman"/>
+          <w:b/>
+          <w:sz w:val="32"/>
+          <w:szCs w:val="32"/>
+        </w:rPr>
+      </w:pPr>
+    </w:p>
+    <w:p>
+      <w:pPr>
+        <w:pStyle w:val="Paragrafoelenco"/>
+        <w:ind w:left="792"/>
+        <w:jc w:val="both"/>
+        <w:rPr>
+          <w:rFonts w:ascii="Times New Roman" w:hAnsi="Times New Roman" w:cs="Times New Roman"/>
+          <w:bCs/>
+          <w:sz w:val="24"/>
+          <w:szCs w:val="24"/>
+        </w:rPr>
+      </w:pPr>
+      <w:r>
+        <w:rPr>
+          <w:rFonts w:ascii="Times New Roman" w:hAnsi="Times New Roman" w:cs="Times New Roman"/>
+          <w:bCs/>
+          <w:sz w:val="24"/>
+          <w:szCs w:val="24"/>
+        </w:rPr>
+        <w:t xml:space="preserve">     Questo lavoro nasce innegabilmente da una passione personale e da una conoscenza del dominio </w:t>
+      </w:r>
+      <w:r>
+        <w:rPr>
+          <w:rFonts w:ascii="Times New Roman" w:hAnsi="Times New Roman" w:cs="Times New Roman"/>
+          <w:bCs/>
+          <w:sz w:val="24"/>
+          <w:szCs w:val="24"/>
+        </w:rPr>
+        <w:t>di tipo esperienziale. In ogni caso, a completamento di questo sono state consultata varie fonti, web e cartacee.</w:t>
+      </w:r>
+    </w:p>
+    <w:p>
+      <w:pPr>
+        <w:pStyle w:val="Paragrafoelenco"/>
+        <w:ind w:left="792"/>
+        <w:jc w:val="both"/>
+        <w:rPr>
+          <w:rFonts w:ascii="Times New Roman" w:hAnsi="Times New Roman" w:cs="Times New Roman"/>
+          <w:bCs/>
+          <w:sz w:val="24"/>
+          <w:szCs w:val="24"/>
+        </w:rPr>
+      </w:pPr>
+      <w:r>
+        <w:rPr>
+          <w:rFonts w:ascii="Times New Roman" w:hAnsi="Times New Roman" w:cs="Times New Roman"/>
+          <w:bCs/>
+          <w:sz w:val="24"/>
+          <w:szCs w:val="24"/>
+        </w:rPr>
+        <w:t xml:space="preserve">     Per le informazioni sulle </w:t>
+      </w:r>
+      <w:r>
+        <w:rPr>
+          <w:rFonts w:ascii="Times New Roman" w:hAnsi="Times New Roman" w:cs="Times New Roman"/>
+          <w:bCs/>
+          <w:sz w:val="24"/>
+          <w:szCs w:val="24"/>
+        </w:rPr>
+        <w:t>principali classificazioni delle razze equine è stato consultato “Il manuale di equitazione” edito dalla FISE che è considerato un testo di riferimento per l’acquisizione delle conoscenze di base sull’anatomia del cavallo</w:t>
+      </w:r>
+      <w:r>
+        <w:rPr>
+          <w:rFonts w:ascii="Times New Roman" w:hAnsi="Times New Roman" w:cs="Times New Roman"/>
+          <w:bCs/>
+          <w:sz w:val="24"/>
+          <w:szCs w:val="24"/>
+        </w:rPr>
+        <w:t xml:space="preserve"> e sulla sua gestione</w:t>
+      </w:r>
+      <w:r>
+        <w:rPr>
+          <w:rFonts w:ascii="Times New Roman" w:hAnsi="Times New Roman" w:cs="Times New Roman"/>
+          <w:bCs/>
+          <w:sz w:val="24"/>
+          <w:szCs w:val="24"/>
+        </w:rPr>
+        <w:t xml:space="preserve">, sulla classificazione delle razze e sui principali sport equestri. </w:t>
+      </w:r>
+    </w:p>
+    <w:p>
+      <w:pPr>
+        <w:pStyle w:val="Paragrafoelenco"/>
+        <w:ind w:left="792"/>
+        <w:jc w:val="both"/>
+        <w:rPr>
+          <w:rFonts w:ascii="Times New Roman" w:hAnsi="Times New Roman" w:cs="Times New Roman"/>
+          <w:bCs/>
+          <w:sz w:val="24"/>
+          <w:szCs w:val="24"/>
+        </w:rPr>
+      </w:pPr>
+      <w:r>
+        <w:rPr>
+          <w:rFonts w:ascii="Times New Roman" w:hAnsi="Times New Roman" w:cs="Times New Roman"/>
+          <w:bCs/>
+          <w:sz w:val="24"/>
+          <w:szCs w:val="24"/>
+        </w:rPr>
+        <w:t xml:space="preserve">     Per l’elenco di tutte le razze equine esistenti e per le informazioni di dettaglio sulle loro caratteristiche principali ed impieghi </w:t>
+      </w:r>
+      <w:r>
+        <w:rPr>
+          <w:rFonts w:ascii="Times New Roman" w:hAnsi="Times New Roman" w:cs="Times New Roman"/>
+          <w:bCs/>
+          <w:sz w:val="24"/>
+          <w:szCs w:val="24"/>
+        </w:rPr>
+        <w:t>sono</w:t>
+      </w:r>
+      <w:r>
+        <w:rPr>
+          <w:rFonts w:ascii="Times New Roman" w:hAnsi="Times New Roman" w:cs="Times New Roman"/>
+          <w:bCs/>
+          <w:sz w:val="24"/>
+          <w:szCs w:val="24"/>
+        </w:rPr>
+        <w:t xml:space="preserve"> stat</w:t>
+      </w:r>
+      <w:r>
+        <w:rPr>
+          <w:rFonts w:ascii="Times New Roman" w:hAnsi="Times New Roman" w:cs="Times New Roman"/>
+          <w:bCs/>
+          <w:sz w:val="24"/>
+          <w:szCs w:val="24"/>
+        </w:rPr>
+        <w:t>i</w:t>
+      </w:r>
+      <w:r>
+        <w:rPr>
+          <w:rFonts w:ascii="Times New Roman" w:hAnsi="Times New Roman" w:cs="Times New Roman"/>
+          <w:bCs/>
+          <w:sz w:val="24"/>
+          <w:szCs w:val="24"/>
+        </w:rPr>
+        <w:t xml:space="preserve"> consulta</w:t>
+      </w:r>
+      <w:r>
+        <w:rPr>
+          <w:rFonts w:ascii="Times New Roman" w:hAnsi="Times New Roman" w:cs="Times New Roman"/>
+          <w:bCs/>
+          <w:sz w:val="24"/>
+          <w:szCs w:val="24"/>
+        </w:rPr>
+        <w:t xml:space="preserve">ti i siti web di Wikipedia e Wikidata. </w:t>
+      </w:r>
+    </w:p>
+    <w:p>
+      <w:pPr>
+        <w:pStyle w:val="Paragrafoelenco"/>
+        <w:ind w:left="792"/>
+        <w:jc w:val="both"/>
+        <w:rPr>
+          <w:rFonts w:ascii="Times New Roman" w:hAnsi="Times New Roman" w:cs="Times New Roman"/>
+          <w:bCs/>
+          <w:sz w:val="24"/>
+          <w:szCs w:val="24"/>
+        </w:rPr>
+      </w:pPr>
+      <w:r>
+        <w:rPr>
+          <w:rFonts w:ascii="Times New Roman" w:hAnsi="Times New Roman" w:cs="Times New Roman"/>
+          <w:bCs/>
+          <w:sz w:val="24"/>
+          <w:szCs w:val="24"/>
+        </w:rPr>
+        <w:t xml:space="preserve">     Infine, l’elenco di tutti gli sport equestri e delle loro categorie e l’elenco delle autorizzazioni a montare e la loro regolamentazione in temini di </w:t>
+      </w:r>
+      <w:r>
+        <w:rPr>
+          <w:rFonts w:ascii="Times New Roman" w:hAnsi="Times New Roman" w:cs="Times New Roman"/>
+          <w:bCs/>
+          <w:sz w:val="24"/>
+          <w:szCs w:val="24"/>
+        </w:rPr>
+        <w:t>propedeuticità</w:t>
+      </w:r>
+      <w:r>
+        <w:rPr>
+          <w:rFonts w:ascii="Times New Roman" w:hAnsi="Times New Roman" w:cs="Times New Roman"/>
+          <w:bCs/>
+          <w:sz w:val="24"/>
+          <w:szCs w:val="24"/>
+        </w:rPr>
+        <w:t xml:space="preserve"> provengono dal sito ufficiale della FISE e dai suoi </w:t>
+      </w:r>
+      <w:r>
+        <w:rPr>
+          <w:rFonts w:ascii="Times New Roman" w:hAnsi="Times New Roman" w:cs="Times New Roman"/>
+          <w:bCs/>
+          <w:i/>
+          <w:iCs/>
+          <w:sz w:val="24"/>
+          <w:szCs w:val="24"/>
+        </w:rPr>
+        <w:t>Regolamenti</w:t>
+      </w:r>
+      <w:r>
+        <w:rPr>
+          <w:rFonts w:ascii="Times New Roman" w:hAnsi="Times New Roman" w:cs="Times New Roman"/>
+          <w:bCs/>
+          <w:sz w:val="24"/>
+          <w:szCs w:val="24"/>
+        </w:rPr>
+        <w:t xml:space="preserve">. </w:t>
+      </w:r>
+    </w:p>
+    <w:p>
+      <w:pPr>
+        <w:pStyle w:val="Paragrafoelenco"/>
+        <w:ind w:left="792"/>
+        <w:jc w:val="both"/>
+        <w:rPr>
+          <w:rFonts w:ascii="Times New Roman" w:hAnsi="Times New Roman" w:cs="Times New Roman"/>
+          <w:bCs/>
+          <w:sz w:val="24"/>
+          <w:szCs w:val="24"/>
+        </w:rPr>
+      </w:pPr>
+    </w:p>
+    <w:p>
+      <w:pPr>
+        <w:pStyle w:val="Paragrafoelenco"/>
+        <w:ind w:left="792"/>
+        <w:jc w:val="both"/>
+        <w:rPr>
+          <w:rFonts w:ascii="Times New Roman" w:hAnsi="Times New Roman" w:cs="Times New Roman"/>
+          <w:bCs/>
+          <w:sz w:val="24"/>
+          <w:szCs w:val="24"/>
+        </w:rPr>
+      </w:pPr>
+    </w:p>
+    <w:p>
+      <w:pPr>
+        <w:pStyle w:val="Paragrafoelenco"/>
+        <w:numPr>
+          <w:ilvl w:val="0"/>
+          <w:numId w:val="1"/>
+        </w:numPr>
+        <w:jc w:val="both"/>
+        <w:rPr>
+          <w:rFonts w:ascii="Times New Roman" w:hAnsi="Times New Roman" w:cs="Times New Roman"/>
+          <w:b/>
+          <w:sz w:val="32"/>
+          <w:szCs w:val="32"/>
+        </w:rPr>
+      </w:pPr>
+      <w:r>
+        <w:rPr>
+          <w:rFonts w:ascii="Times New Roman" w:hAnsi="Times New Roman" w:cs="Times New Roman"/>
+          <w:b/>
+          <w:sz w:val="32"/>
+          <w:szCs w:val="32"/>
+        </w:rPr>
+        <w:t>Compentency questions</w:t>
+      </w:r>
+    </w:p>
+    <w:p>
+      <w:pPr>
+        <w:jc w:val="both"/>
+        <w:rPr>
+          <w:rFonts w:ascii="Times New Roman" w:hAnsi="Times New Roman" w:cs="Times New Roman"/>
+          <w:bCs/>
+          <w:sz w:val="24"/>
+          <w:szCs w:val="24"/>
+        </w:rPr>
+      </w:pPr>
+      <w:r>
+        <w:rPr>
+          <w:rFonts w:ascii="Times New Roman" w:hAnsi="Times New Roman" w:cs="Times New Roman"/>
+          <w:bCs/>
+          <w:sz w:val="24"/>
+          <w:szCs w:val="24"/>
+        </w:rPr>
+        <w:t xml:space="preserve">     Il fine principale dell’ontologia è quello di fornire uno standard per gli annunci di vendita di cavalli sfruttando l’inferenza per suggerire il cavallo più idoneo per gli obiettivi dell’acquirente e per il suo livello di esperienza.</w:t>
+      </w:r>
+    </w:p>
+    <w:p>
+      <w:pPr>
+        <w:jc w:val="both"/>
+        <w:rPr>
+          <w:rFonts w:ascii="Times New Roman" w:hAnsi="Times New Roman" w:cs="Times New Roman"/>
+          <w:bCs/>
+          <w:sz w:val="24"/>
+          <w:szCs w:val="24"/>
+        </w:rPr>
+      </w:pPr>
+      <w:r>
+        <w:rPr>
+          <w:rFonts w:ascii="Times New Roman" w:hAnsi="Times New Roman" w:cs="Times New Roman"/>
+          <w:bCs/>
+          <w:sz w:val="24"/>
+          <w:szCs w:val="24"/>
+        </w:rPr>
+        <w:t xml:space="preserve">     A questo si aggiunge un articolato database sulle caratteristiche principali delle più diffuse razze equine. Una volta selezionato un cavallo di interesse, l’utente può interrogare la base di dati per recuperare le caratteristiche principali di quella razza, supportando in modo informato e consapevole il proprio processo decisionale.</w:t>
+      </w:r>
+    </w:p>
+    <w:p>
+      <w:pPr>
+        <w:jc w:val="both"/>
+        <w:rPr>
+          <w:rFonts w:ascii="Times New Roman" w:hAnsi="Times New Roman" w:cs="Times New Roman"/>
+          <w:bCs/>
+          <w:sz w:val="24"/>
+          <w:szCs w:val="24"/>
+        </w:rPr>
+      </w:pPr>
+      <w:r>
+        <w:rPr>
+          <w:rFonts w:ascii="Times New Roman" w:hAnsi="Times New Roman" w:cs="Times New Roman"/>
+          <w:bCs/>
+          <w:sz w:val="24"/>
+          <w:szCs w:val="24"/>
+        </w:rPr>
+        <w:t xml:space="preserve">     </w:t>
+      </w:r>
+      <w:r>
+        <w:rPr>
+          <w:rFonts w:ascii="Times New Roman" w:hAnsi="Times New Roman" w:cs="Times New Roman"/>
+          <w:bCs/>
+          <w:sz w:val="24"/>
+          <w:szCs w:val="24"/>
+        </w:rPr>
+        <w:t xml:space="preserve">Ad esempio,  </w:t>
+      </w:r>
+      <w:r>
+        <w:rPr>
+          <w:rFonts w:ascii="Times New Roman" w:hAnsi="Times New Roman" w:cs="Times New Roman"/>
+          <w:bCs/>
+          <w:sz w:val="24"/>
+          <w:szCs w:val="24"/>
+        </w:rPr>
+        <w:t>si riportano di seguito delle possibili interrogazioni:</w:t>
+      </w:r>
+    </w:p>
+    <w:p>
+      <w:pPr>
+        <w:pStyle w:val="Paragrafoelenco"/>
+        <w:numPr>
+          <w:ilvl w:val="0"/>
+          <w:numId w:val="41"/>
+        </w:numPr>
+        <w:jc w:val="both"/>
+        <w:rPr>
+          <w:rFonts w:ascii="Times New Roman" w:hAnsi="Times New Roman" w:cs="Times New Roman"/>
+          <w:bCs/>
+          <w:sz w:val="24"/>
+          <w:szCs w:val="24"/>
+        </w:rPr>
+      </w:pPr>
+      <w:r>
+        <w:rPr>
+          <w:rFonts w:ascii="Times New Roman" w:hAnsi="Times New Roman" w:cs="Times New Roman"/>
+          <w:bCs/>
+          <w:sz w:val="24"/>
+          <w:szCs w:val="24"/>
+        </w:rPr>
+        <w:t>Elenco dei cavalli in vendita con età massima 10 anni e impiegati nel Dressage;</w:t>
+      </w:r>
+    </w:p>
+    <w:p>
+      <w:pPr>
+        <w:pStyle w:val="Paragrafoelenco"/>
+        <w:numPr>
+          <w:ilvl w:val="0"/>
+          <w:numId w:val="41"/>
+        </w:numPr>
+        <w:jc w:val="both"/>
+        <w:rPr>
+          <w:rFonts w:ascii="Times New Roman" w:hAnsi="Times New Roman" w:cs="Times New Roman"/>
+          <w:bCs/>
+          <w:sz w:val="24"/>
+          <w:szCs w:val="24"/>
+        </w:rPr>
+      </w:pPr>
+      <w:r>
+        <w:rPr>
+          <w:rFonts w:ascii="Times New Roman" w:hAnsi="Times New Roman" w:cs="Times New Roman"/>
+          <w:bCs/>
+          <w:sz w:val="24"/>
+          <w:szCs w:val="24"/>
+        </w:rPr>
+        <w:t>Elenco dei cavalli in vendita di razza “Sella Italiano”</w:t>
+      </w:r>
+      <w:r>
+        <w:rPr>
+          <w:rFonts w:ascii="Times New Roman" w:hAnsi="Times New Roman" w:cs="Times New Roman"/>
+          <w:bCs/>
+          <w:sz w:val="24"/>
+          <w:szCs w:val="24"/>
+        </w:rPr>
+        <w:t>;</w:t>
+      </w:r>
+    </w:p>
+    <w:p>
+      <w:pPr>
+        <w:pStyle w:val="Paragrafoelenco"/>
+        <w:numPr>
+          <w:ilvl w:val="0"/>
+          <w:numId w:val="41"/>
+        </w:numPr>
+        <w:jc w:val="both"/>
+        <w:rPr>
+          <w:rFonts w:ascii="Times New Roman" w:hAnsi="Times New Roman" w:cs="Times New Roman"/>
+          <w:bCs/>
+          <w:sz w:val="24"/>
+          <w:szCs w:val="24"/>
+        </w:rPr>
+      </w:pPr>
+      <w:r>
+        <w:rPr>
+          <w:rFonts w:ascii="Times New Roman" w:hAnsi="Times New Roman" w:cs="Times New Roman"/>
+          <w:bCs/>
+          <w:sz w:val="24"/>
+          <w:szCs w:val="24"/>
+        </w:rPr>
+        <w:t>Elenco dei cavalli in vendita scuderizzati in Lombardia</w:t>
+      </w:r>
+      <w:r>
+        <w:rPr>
+          <w:rFonts w:ascii="Times New Roman" w:hAnsi="Times New Roman" w:cs="Times New Roman"/>
+          <w:bCs/>
+          <w:sz w:val="24"/>
+          <w:szCs w:val="24"/>
+        </w:rPr>
+        <w:t>;</w:t>
+      </w:r>
+    </w:p>
+    <w:p>
+      <w:pPr>
+        <w:pStyle w:val="Paragrafoelenco"/>
+        <w:numPr>
+          <w:ilvl w:val="0"/>
+          <w:numId w:val="41"/>
+        </w:numPr>
+        <w:jc w:val="both"/>
+        <w:rPr>
+          <w:rFonts w:ascii="Times New Roman" w:hAnsi="Times New Roman" w:cs="Times New Roman"/>
+          <w:bCs/>
+          <w:sz w:val="24"/>
+          <w:szCs w:val="24"/>
+        </w:rPr>
+      </w:pPr>
+      <w:r>
+        <w:rPr>
+          <w:rFonts w:ascii="Times New Roman" w:hAnsi="Times New Roman" w:cs="Times New Roman"/>
+          <w:bCs/>
+          <w:sz w:val="24"/>
+          <w:szCs w:val="24"/>
+        </w:rPr>
+        <w:t>Elenco dei cavalli in vendita idonei per il conseguimento Brevetto e con altezza di salto massima minore di 115 cm;</w:t>
+      </w:r>
+    </w:p>
+    <w:p>
+      <w:pPr>
+        <w:pStyle w:val="Paragrafoelenco"/>
+        <w:numPr>
+          <w:ilvl w:val="0"/>
+          <w:numId w:val="41"/>
+        </w:numPr>
+        <w:jc w:val="both"/>
+        <w:rPr>
+          <w:rFonts w:ascii="Times New Roman" w:hAnsi="Times New Roman" w:cs="Times New Roman"/>
+          <w:bCs/>
+          <w:sz w:val="24"/>
+          <w:szCs w:val="24"/>
+        </w:rPr>
+      </w:pPr>
+      <w:r>
+        <w:rPr>
+          <w:rFonts w:ascii="Times New Roman" w:hAnsi="Times New Roman" w:cs="Times New Roman"/>
+          <w:bCs/>
+          <w:sz w:val="24"/>
+          <w:szCs w:val="24"/>
+        </w:rPr>
+        <w:t>Elenco di altezza al garrese media, peso medio, indole, origine geografica e impieghi tipici della razza “Murgese”.</w:t>
+      </w:r>
+    </w:p>
+    <w:p>
+      <w:pPr>
+        <w:jc w:val="both"/>
+        <w:rPr>
+          <w:rFonts w:ascii="Times New Roman" w:hAnsi="Times New Roman" w:cs="Times New Roman"/>
+          <w:bCs/>
+          <w:sz w:val="24"/>
+          <w:szCs w:val="24"/>
+        </w:rPr>
+      </w:pPr>
+      <w:r>
+        <w:rPr>
+          <w:rFonts w:ascii="Times New Roman" w:hAnsi="Times New Roman" w:cs="Times New Roman"/>
+          <w:bCs/>
+          <w:sz w:val="24"/>
+          <w:szCs w:val="24"/>
+        </w:rPr>
+        <w:t xml:space="preserve">     </w:t>
+      </w:r>
+    </w:p>
+    <w:p>
+      <w:pPr>
+        <w:pStyle w:val="Paragrafoelenco"/>
+        <w:ind w:left="360"/>
+        <w:jc w:val="both"/>
+        <w:rPr>
+          <w:rFonts w:ascii="Times New Roman" w:hAnsi="Times New Roman" w:cs="Times New Roman"/>
+          <w:b/>
+          <w:sz w:val="32"/>
+          <w:szCs w:val="32"/>
+        </w:rPr>
+      </w:pPr>
+    </w:p>
+    <w:p>
+      <w:pPr>
+        <w:pStyle w:val="Paragrafoelenco"/>
+        <w:numPr>
+          <w:ilvl w:val="0"/>
+          <w:numId w:val="1"/>
+        </w:numPr>
+        <w:jc w:val="both"/>
+        <w:rPr>
+          <w:rFonts w:ascii="Times New Roman" w:hAnsi="Times New Roman" w:cs="Times New Roman"/>
+          <w:b/>
+          <w:sz w:val="32"/>
+          <w:szCs w:val="32"/>
+        </w:rPr>
+      </w:pPr>
+      <w:r>
+        <w:rPr>
+          <w:rFonts w:ascii="Times New Roman" w:hAnsi="Times New Roman" w:cs="Times New Roman"/>
+          <w:b/>
+          <w:sz w:val="32"/>
+          <w:szCs w:val="32"/>
+        </w:rPr>
+        <w:lastRenderedPageBreak/>
+        <w:t>Documentazione del dominio</w:t>
+      </w:r>
+    </w:p>
+    <w:p>
+      <w:pPr>
+        <w:pStyle w:val="Paragrafoelenco"/>
+        <w:numPr>
+          <w:ilvl w:val="1"/>
+          <w:numId w:val="1"/>
+        </w:numPr>
+        <w:jc w:val="both"/>
+        <w:rPr>
+          <w:rFonts w:ascii="Times New Roman" w:hAnsi="Times New Roman" w:cs="Times New Roman"/>
+          <w:b/>
+          <w:sz w:val="32"/>
+          <w:szCs w:val="32"/>
+        </w:rPr>
+      </w:pPr>
+      <w:r>
+        <w:rPr>
+          <w:rFonts w:ascii="Times New Roman" w:hAnsi="Times New Roman" w:cs="Times New Roman"/>
+          <w:b/>
+          <w:sz w:val="32"/>
+          <w:szCs w:val="32"/>
+        </w:rPr>
+        <w:t>Stato dell’arte</w:t>
+      </w:r>
+    </w:p>
+    <w:p>
+      <w:pPr>
+        <w:pStyle w:val="Paragrafoelenco"/>
+        <w:numPr>
+          <w:ilvl w:val="1"/>
+          <w:numId w:val="1"/>
+        </w:numPr>
+        <w:jc w:val="both"/>
+        <w:rPr>
+          <w:rFonts w:ascii="Times New Roman" w:hAnsi="Times New Roman" w:cs="Times New Roman"/>
+          <w:b/>
+          <w:sz w:val="32"/>
+          <w:szCs w:val="32"/>
+        </w:rPr>
+      </w:pPr>
+      <w:r>
+        <w:rPr>
+          <w:rFonts w:ascii="Times New Roman" w:hAnsi="Times New Roman" w:cs="Times New Roman"/>
+          <w:b/>
+          <w:sz w:val="32"/>
+          <w:szCs w:val="32"/>
+        </w:rPr>
+        <w:t>Allineamento con ontologie esistenti</w:t>
       </w:r>
     </w:p>
     <w:p>
@@ -1846,6 +2805,7 @@
         </w:rPr>
       </w:pPr>
       <w:r>
+        <w:lastRenderedPageBreak/>
         <w:t>Tesi di Laurea</w:t>
       </w:r>
       <w:r>
@@ -2158,95 +3118,7 @@
     <w:nsid w:val="02477EA9"/>
     <w:multiLevelType w:val="multilevel"/>
     <w:tmpl w:val="0409001F"/>
-    <w:lvl w:ilvl="0">
-      <w:start w:val="1"/>
-      <w:numFmt w:val="decimal"/>
-      <w:lvlText w:val="%1."/>
-      <w:lvlJc w:val="left"/>
-      <w:pPr>
-        <w:ind w:left="360" w:hanging="360"/>
-      </w:pPr>
-      <w:rPr>
-        <w:rFonts w:hint="default"/>
-        <w:sz w:val="32"/>
-      </w:rPr>
-    </w:lvl>
-    <w:lvl w:ilvl="1">
-      <w:start w:val="1"/>
-      <w:numFmt w:val="decimal"/>
-      <w:lvlText w:val="%1.%2."/>
-      <w:lvlJc w:val="left"/>
-      <w:pPr>
-        <w:ind w:left="792" w:hanging="432"/>
-      </w:pPr>
-      <w:rPr>
-        <w:rFonts w:hint="default"/>
-        <w:sz w:val="32"/>
-      </w:rPr>
-    </w:lvl>
-    <w:lvl w:ilvl="2">
-      <w:start w:val="1"/>
-      <w:numFmt w:val="decimal"/>
-      <w:lvlText w:val="%1.%2.%3."/>
-      <w:lvlJc w:val="left"/>
-      <w:pPr>
-        <w:ind w:left="1224" w:hanging="504"/>
-      </w:pPr>
-    </w:lvl>
-    <w:lvl w:ilvl="3">
-      <w:start w:val="1"/>
-      <w:numFmt w:val="decimal"/>
-      <w:lvlText w:val="%1.%2.%3.%4."/>
-      <w:lvlJc w:val="left"/>
-      <w:pPr>
-        <w:ind w:left="1728" w:hanging="648"/>
-      </w:pPr>
-    </w:lvl>
-    <w:lvl w:ilvl="4">
-      <w:start w:val="1"/>
-      <w:numFmt w:val="decimal"/>
-      <w:lvlText w:val="%1.%2.%3.%4.%5."/>
-      <w:lvlJc w:val="left"/>
-      <w:pPr>
-        <w:ind w:left="2232" w:hanging="792"/>
-      </w:pPr>
-    </w:lvl>
-    <w:lvl w:ilvl="5">
-      <w:start w:val="1"/>
-      <w:numFmt w:val="decimal"/>
-      <w:lvlText w:val="%1.%2.%3.%4.%5.%6."/>
-      <w:lvlJc w:val="left"/>
-      <w:pPr>
-        <w:ind w:left="2736" w:hanging="936"/>
-      </w:pPr>
-    </w:lvl>
-    <w:lvl w:ilvl="6">
-      <w:start w:val="1"/>
-      <w:numFmt w:val="decimal"/>
-      <w:lvlText w:val="%1.%2.%3.%4.%5.%6.%7."/>
-      <w:lvlJc w:val="left"/>
-      <w:pPr>
-        <w:ind w:left="3240" w:hanging="1080"/>
-      </w:pPr>
-    </w:lvl>
-    <w:lvl w:ilvl="7">
-      <w:start w:val="1"/>
-      <w:numFmt w:val="decimal"/>
-      <w:lvlText w:val="%1.%2.%3.%4.%5.%6.%7.%8."/>
-      <w:lvlJc w:val="left"/>
-      <w:pPr>
-        <w:ind w:left="3744" w:hanging="1224"/>
-      </w:pPr>
-    </w:lvl>
-    <w:lvl w:ilvl="8">
-      <w:start w:val="1"/>
-      <w:numFmt w:val="decimal"/>
-      <w:lvlText w:val="%1.%2.%3.%4.%5.%6.%7.%8.%9."/>
-      <w:lvlJc w:val="left"/>
-      <w:pPr>
-        <w:ind w:left="4320" w:hanging="1440"/>
-      </w:pPr>
-    </w:lvl>
+    <w:numStyleLink w:val="Stile1"/>
   </w:abstractNum>
   <w:abstractNum w:abstractNumId="2" w15:restartNumberingAfterBreak="0">
     <w:nsid w:val="025B10FF"/>
@@ -2659,6 +3531,121 @@
     </w:lvl>
   </w:abstractNum>
   <w:abstractNum w:abstractNumId="6" w15:restartNumberingAfterBreak="0">
+    <w:nsid w:val="1B912E11"/>
+    <w:multiLevelType w:val="hybridMultilevel"/>
+    <w:tmpl w:val="1A5ECD0E"/>
+    <w:lvl w:ilvl="0" w:tplc="1F1E0338">
+      <w:start w:val="1"/>
+      <w:numFmt w:val="bullet"/>
+      <w:lvlText w:val=""/>
+      <w:lvlJc w:val="left"/>
+      <w:pPr>
+        <w:ind w:left="1512" w:hanging="360"/>
+      </w:pPr>
+      <w:rPr>
+        <w:rFonts w:ascii="Wingdings" w:hAnsi="Wingdings" w:hint="default"/>
+        <w:sz w:val="24"/>
+        <w:szCs w:val="24"/>
+      </w:rPr>
+    </w:lvl>
+    <w:lvl w:ilvl="1" w:tplc="04100003" w:tentative="1">
+      <w:start w:val="1"/>
+      <w:numFmt w:val="bullet"/>
+      <w:lvlText w:val="o"/>
+      <w:lvlJc w:val="left"/>
+      <w:pPr>
+        <w:ind w:left="2232" w:hanging="360"/>
+      </w:pPr>
+      <w:rPr>
+        <w:rFonts w:ascii="Courier New" w:hAnsi="Courier New" w:cs="Courier New" w:hint="default"/>
+      </w:rPr>
+    </w:lvl>
+    <w:lvl w:ilvl="2" w:tplc="04100005" w:tentative="1">
+      <w:start w:val="1"/>
+      <w:numFmt w:val="bullet"/>
+      <w:lvlText w:val=""/>
+      <w:lvlJc w:val="left"/>
+      <w:pPr>
+        <w:ind w:left="2952" w:hanging="360"/>
+      </w:pPr>
+      <w:rPr>
+        <w:rFonts w:ascii="Wingdings" w:hAnsi="Wingdings" w:hint="default"/>
+      </w:rPr>
+    </w:lvl>
+    <w:lvl w:ilvl="3" w:tplc="04100001" w:tentative="1">
+      <w:start w:val="1"/>
+      <w:numFmt w:val="bullet"/>
+      <w:lvlText w:val=""/>
+      <w:lvlJc w:val="left"/>
+      <w:pPr>
+        <w:ind w:left="3672" w:hanging="360"/>
+      </w:pPr>
+      <w:rPr>
+        <w:rFonts w:ascii="Symbol" w:hAnsi="Symbol" w:hint="default"/>
+      </w:rPr>
+    </w:lvl>
+    <w:lvl w:ilvl="4" w:tplc="04100003" w:tentative="1">
+      <w:start w:val="1"/>
+      <w:numFmt w:val="bullet"/>
+      <w:lvlText w:val="o"/>
+      <w:lvlJc w:val="left"/>
+      <w:pPr>
+        <w:ind w:left="4392" w:hanging="360"/>
+      </w:pPr>
+      <w:rPr>
+        <w:rFonts w:ascii="Courier New" w:hAnsi="Courier New" w:cs="Courier New" w:hint="default"/>
+      </w:rPr>
+    </w:lvl>
+    <w:lvl w:ilvl="5" w:tplc="04100005" w:tentative="1">
+      <w:start w:val="1"/>
+      <w:numFmt w:val="bullet"/>
+      <w:lvlText w:val=""/>
+      <w:lvlJc w:val="left"/>
+      <w:pPr>
+        <w:ind w:left="5112" w:hanging="360"/>
+      </w:pPr>
+      <w:rPr>
+        <w:rFonts w:ascii="Wingdings" w:hAnsi="Wingdings" w:hint="default"/>
+      </w:rPr>
+    </w:lvl>
+    <w:lvl w:ilvl="6" w:tplc="04100001" w:tentative="1">
+      <w:start w:val="1"/>
+      <w:numFmt w:val="bullet"/>
+      <w:lvlText w:val=""/>
+      <w:lvlJc w:val="left"/>
+      <w:pPr>
+        <w:ind w:left="5832" w:hanging="360"/>
+      </w:pPr>
+      <w:rPr>
+        <w:rFonts w:ascii="Symbol" w:hAnsi="Symbol" w:hint="default"/>
+      </w:rPr>
+    </w:lvl>
+    <w:lvl w:ilvl="7" w:tplc="04100003" w:tentative="1">
+      <w:start w:val="1"/>
+      <w:numFmt w:val="bullet"/>
+      <w:lvlText w:val="o"/>
+      <w:lvlJc w:val="left"/>
+      <w:pPr>
+        <w:ind w:left="6552" w:hanging="360"/>
+      </w:pPr>
+      <w:rPr>
+        <w:rFonts w:ascii="Courier New" w:hAnsi="Courier New" w:cs="Courier New" w:hint="default"/>
+      </w:rPr>
+    </w:lvl>
+    <w:lvl w:ilvl="8" w:tplc="04100005" w:tentative="1">
+      <w:start w:val="1"/>
+      <w:numFmt w:val="bullet"/>
+      <w:lvlText w:val=""/>
+      <w:lvlJc w:val="left"/>
+      <w:pPr>
+        <w:ind w:left="7272" w:hanging="360"/>
+      </w:pPr>
+      <w:rPr>
+        <w:rFonts w:ascii="Wingdings" w:hAnsi="Wingdings" w:hint="default"/>
+      </w:rPr>
+    </w:lvl>
+  </w:abstractNum>
+  <w:abstractNum w:abstractNumId="7" w15:restartNumberingAfterBreak="0">
     <w:nsid w:val="1BCD3C68"/>
     <w:multiLevelType w:val="hybridMultilevel"/>
     <w:tmpl w:val="C0C61A92"/>
@@ -2771,7 +3758,7 @@
       </w:rPr>
     </w:lvl>
   </w:abstractNum>
-  <w:abstractNum w:abstractNumId="7" w15:restartNumberingAfterBreak="0">
+  <w:abstractNum w:abstractNumId="8" w15:restartNumberingAfterBreak="0">
     <w:nsid w:val="1E072A5B"/>
     <w:multiLevelType w:val="hybridMultilevel"/>
     <w:tmpl w:val="2BD04276"/>
@@ -2884,13 +3871,13 @@
       </w:rPr>
     </w:lvl>
   </w:abstractNum>
-  <w:abstractNum w:abstractNumId="8" w15:restartNumberingAfterBreak="0">
+  <w:abstractNum w:abstractNumId="9" w15:restartNumberingAfterBreak="0">
     <w:nsid w:val="2B730FB4"/>
     <w:multiLevelType w:val="multilevel"/>
     <w:tmpl w:val="0409001F"/>
     <w:numStyleLink w:val="Stile1"/>
   </w:abstractNum>
-  <w:abstractNum w:abstractNumId="9" w15:restartNumberingAfterBreak="0">
+  <w:abstractNum w:abstractNumId="10" w15:restartNumberingAfterBreak="0">
     <w:nsid w:val="2B951D1F"/>
     <w:multiLevelType w:val="hybridMultilevel"/>
     <w:tmpl w:val="D56E8A30"/>
@@ -2976,7 +3963,7 @@
       </w:pPr>
     </w:lvl>
   </w:abstractNum>
-  <w:abstractNum w:abstractNumId="10" w15:restartNumberingAfterBreak="0">
+  <w:abstractNum w:abstractNumId="11" w15:restartNumberingAfterBreak="0">
     <w:nsid w:val="2BDE2785"/>
     <w:multiLevelType w:val="hybridMultilevel"/>
     <w:tmpl w:val="95AA19D2"/>
@@ -3089,7 +4076,7 @@
       </w:rPr>
     </w:lvl>
   </w:abstractNum>
-  <w:abstractNum w:abstractNumId="11" w15:restartNumberingAfterBreak="0">
+  <w:abstractNum w:abstractNumId="12" w15:restartNumberingAfterBreak="0">
     <w:nsid w:val="2DBC3AAC"/>
     <w:multiLevelType w:val="hybridMultilevel"/>
     <w:tmpl w:val="91B2EAF4"/>
@@ -3202,7 +4189,7 @@
       </w:rPr>
     </w:lvl>
   </w:abstractNum>
-  <w:abstractNum w:abstractNumId="12" w15:restartNumberingAfterBreak="0">
+  <w:abstractNum w:abstractNumId="13" w15:restartNumberingAfterBreak="0">
     <w:nsid w:val="2F4B1CE2"/>
     <w:multiLevelType w:val="hybridMultilevel"/>
     <w:tmpl w:val="97A2BEA6"/>
@@ -3315,7 +4302,7 @@
       </w:rPr>
     </w:lvl>
   </w:abstractNum>
-  <w:abstractNum w:abstractNumId="13" w15:restartNumberingAfterBreak="0">
+  <w:abstractNum w:abstractNumId="14" w15:restartNumberingAfterBreak="0">
     <w:nsid w:val="2F7C5153"/>
     <w:multiLevelType w:val="hybridMultilevel"/>
     <w:tmpl w:val="4E7434FE"/>
@@ -3428,7 +4415,7 @@
       </w:rPr>
     </w:lvl>
   </w:abstractNum>
-  <w:abstractNum w:abstractNumId="14" w15:restartNumberingAfterBreak="0">
+  <w:abstractNum w:abstractNumId="15" w15:restartNumberingAfterBreak="0">
     <w:nsid w:val="31EB3553"/>
     <w:multiLevelType w:val="hybridMultilevel"/>
     <w:tmpl w:val="ECC255DC"/>
@@ -3517,7 +4504,7 @@
       </w:pPr>
     </w:lvl>
   </w:abstractNum>
-  <w:abstractNum w:abstractNumId="15" w15:restartNumberingAfterBreak="0">
+  <w:abstractNum w:abstractNumId="16" w15:restartNumberingAfterBreak="0">
     <w:nsid w:val="32842425"/>
     <w:multiLevelType w:val="hybridMultilevel"/>
     <w:tmpl w:val="9C54ACE6"/>
@@ -3603,7 +4590,7 @@
       </w:pPr>
     </w:lvl>
   </w:abstractNum>
-  <w:abstractNum w:abstractNumId="16" w15:restartNumberingAfterBreak="0">
+  <w:abstractNum w:abstractNumId="17" w15:restartNumberingAfterBreak="0">
     <w:nsid w:val="335B5961"/>
     <w:multiLevelType w:val="hybridMultilevel"/>
     <w:tmpl w:val="63F2AA62"/>
@@ -3689,7 +4676,7 @@
       </w:pPr>
     </w:lvl>
   </w:abstractNum>
-  <w:abstractNum w:abstractNumId="17" w15:restartNumberingAfterBreak="0">
+  <w:abstractNum w:abstractNumId="18" w15:restartNumberingAfterBreak="0">
     <w:nsid w:val="33D23910"/>
     <w:multiLevelType w:val="hybridMultilevel"/>
     <w:tmpl w:val="5AC80610"/>
@@ -3802,7 +4789,7 @@
       </w:rPr>
     </w:lvl>
   </w:abstractNum>
-  <w:abstractNum w:abstractNumId="18" w15:restartNumberingAfterBreak="0">
+  <w:abstractNum w:abstractNumId="19" w15:restartNumberingAfterBreak="0">
     <w:nsid w:val="33D65254"/>
     <w:multiLevelType w:val="hybridMultilevel"/>
     <w:tmpl w:val="678A9A52"/>
@@ -3915,7 +4902,7 @@
       </w:rPr>
     </w:lvl>
   </w:abstractNum>
-  <w:abstractNum w:abstractNumId="19" w15:restartNumberingAfterBreak="0">
+  <w:abstractNum w:abstractNumId="20" w15:restartNumberingAfterBreak="0">
     <w:nsid w:val="3C9A2EC1"/>
     <w:multiLevelType w:val="hybridMultilevel"/>
     <w:tmpl w:val="BA3C11A4"/>
@@ -4004,7 +4991,7 @@
       </w:pPr>
     </w:lvl>
   </w:abstractNum>
-  <w:abstractNum w:abstractNumId="20" w15:restartNumberingAfterBreak="0">
+  <w:abstractNum w:abstractNumId="21" w15:restartNumberingAfterBreak="0">
     <w:nsid w:val="3FF73687"/>
     <w:multiLevelType w:val="hybridMultilevel"/>
     <w:tmpl w:val="0FCE9022"/>
@@ -4090,7 +5077,7 @@
       </w:pPr>
     </w:lvl>
   </w:abstractNum>
-  <w:abstractNum w:abstractNumId="21" w15:restartNumberingAfterBreak="0">
+  <w:abstractNum w:abstractNumId="22" w15:restartNumberingAfterBreak="0">
     <w:nsid w:val="425456B4"/>
     <w:multiLevelType w:val="hybridMultilevel"/>
     <w:tmpl w:val="16A04BFC"/>
@@ -4179,7 +5166,7 @@
       </w:pPr>
     </w:lvl>
   </w:abstractNum>
-  <w:abstractNum w:abstractNumId="22" w15:restartNumberingAfterBreak="0">
+  <w:abstractNum w:abstractNumId="23" w15:restartNumberingAfterBreak="0">
     <w:nsid w:val="4B966E51"/>
     <w:multiLevelType w:val="hybridMultilevel"/>
     <w:tmpl w:val="E81044AC"/>
@@ -4292,7 +5279,7 @@
       </w:rPr>
     </w:lvl>
   </w:abstractNum>
-  <w:abstractNum w:abstractNumId="23" w15:restartNumberingAfterBreak="0">
+  <w:abstractNum w:abstractNumId="24" w15:restartNumberingAfterBreak="0">
     <w:nsid w:val="4EDD291C"/>
     <w:multiLevelType w:val="hybridMultilevel"/>
     <w:tmpl w:val="734C877E"/>
@@ -4378,7 +5365,7 @@
       </w:pPr>
     </w:lvl>
   </w:abstractNum>
-  <w:abstractNum w:abstractNumId="24" w15:restartNumberingAfterBreak="0">
+  <w:abstractNum w:abstractNumId="25" w15:restartNumberingAfterBreak="0">
     <w:nsid w:val="501150F7"/>
     <w:multiLevelType w:val="hybridMultilevel"/>
     <w:tmpl w:val="A3FA493C"/>
@@ -4464,7 +5451,7 @@
       </w:pPr>
     </w:lvl>
   </w:abstractNum>
-  <w:abstractNum w:abstractNumId="25" w15:restartNumberingAfterBreak="0">
+  <w:abstractNum w:abstractNumId="26" w15:restartNumberingAfterBreak="0">
     <w:nsid w:val="51562905"/>
     <w:multiLevelType w:val="hybridMultilevel"/>
     <w:tmpl w:val="D4DC89DA"/>
@@ -4577,7 +5564,7 @@
       </w:rPr>
     </w:lvl>
   </w:abstractNum>
-  <w:abstractNum w:abstractNumId="26" w15:restartNumberingAfterBreak="0">
+  <w:abstractNum w:abstractNumId="27" w15:restartNumberingAfterBreak="0">
     <w:nsid w:val="5933474A"/>
     <w:multiLevelType w:val="hybridMultilevel"/>
     <w:tmpl w:val="21A2BA18"/>
@@ -4690,7 +5677,122 @@
       </w:rPr>
     </w:lvl>
   </w:abstractNum>
-  <w:abstractNum w:abstractNumId="27" w15:restartNumberingAfterBreak="0">
+  <w:abstractNum w:abstractNumId="28" w15:restartNumberingAfterBreak="0">
+    <w:nsid w:val="5A6D4B2E"/>
+    <w:multiLevelType w:val="hybridMultilevel"/>
+    <w:tmpl w:val="E45426B2"/>
+    <w:lvl w:ilvl="0" w:tplc="1F1E0338">
+      <w:start w:val="1"/>
+      <w:numFmt w:val="bullet"/>
+      <w:lvlText w:val=""/>
+      <w:lvlJc w:val="left"/>
+      <w:pPr>
+        <w:ind w:left="1068" w:hanging="360"/>
+      </w:pPr>
+      <w:rPr>
+        <w:rFonts w:ascii="Wingdings" w:hAnsi="Wingdings" w:hint="default"/>
+        <w:sz w:val="24"/>
+        <w:szCs w:val="24"/>
+      </w:rPr>
+    </w:lvl>
+    <w:lvl w:ilvl="1" w:tplc="04100003" w:tentative="1">
+      <w:start w:val="1"/>
+      <w:numFmt w:val="bullet"/>
+      <w:lvlText w:val="o"/>
+      <w:lvlJc w:val="left"/>
+      <w:pPr>
+        <w:ind w:left="996" w:hanging="360"/>
+      </w:pPr>
+      <w:rPr>
+        <w:rFonts w:ascii="Courier New" w:hAnsi="Courier New" w:cs="Courier New" w:hint="default"/>
+      </w:rPr>
+    </w:lvl>
+    <w:lvl w:ilvl="2" w:tplc="04100005" w:tentative="1">
+      <w:start w:val="1"/>
+      <w:numFmt w:val="bullet"/>
+      <w:lvlText w:val=""/>
+      <w:lvlJc w:val="left"/>
+      <w:pPr>
+        <w:ind w:left="1716" w:hanging="360"/>
+      </w:pPr>
+      <w:rPr>
+        <w:rFonts w:ascii="Wingdings" w:hAnsi="Wingdings" w:hint="default"/>
+      </w:rPr>
+    </w:lvl>
+    <w:lvl w:ilvl="3" w:tplc="04100001" w:tentative="1">
+      <w:start w:val="1"/>
+      <w:numFmt w:val="bullet"/>
+      <w:lvlText w:val=""/>
+      <w:lvlJc w:val="left"/>
+      <w:pPr>
+        <w:ind w:left="2436" w:hanging="360"/>
+      </w:pPr>
+      <w:rPr>
+        <w:rFonts w:ascii="Symbol" w:hAnsi="Symbol" w:hint="default"/>
+      </w:rPr>
+    </w:lvl>
+    <w:lvl w:ilvl="4" w:tplc="04100003" w:tentative="1">
+      <w:start w:val="1"/>
+      <w:numFmt w:val="bullet"/>
+      <w:lvlText w:val="o"/>
+      <w:lvlJc w:val="left"/>
+      <w:pPr>
+        <w:ind w:left="3156" w:hanging="360"/>
+      </w:pPr>
+      <w:rPr>
+        <w:rFonts w:ascii="Courier New" w:hAnsi="Courier New" w:cs="Courier New" w:hint="default"/>
+      </w:rPr>
+    </w:lvl>
+    <w:lvl w:ilvl="5" w:tplc="04100005" w:tentative="1">
+      <w:start w:val="1"/>
+      <w:numFmt w:val="bullet"/>
+      <w:lvlText w:val=""/>
+      <w:lvlJc w:val="left"/>
+      <w:pPr>
+        <w:ind w:left="3876" w:hanging="360"/>
+      </w:pPr>
+      <w:rPr>
+        <w:rFonts w:ascii="Wingdings" w:hAnsi="Wingdings" w:hint="default"/>
+      </w:rPr>
+    </w:lvl>
+    <w:lvl w:ilvl="6" w:tplc="04100001" w:tentative="1">
+      <w:start w:val="1"/>
+      <w:numFmt w:val="bullet"/>
+      <w:lvlText w:val=""/>
+      <w:lvlJc w:val="left"/>
+      <w:pPr>
+        <w:ind w:left="4596" w:hanging="360"/>
+      </w:pPr>
+      <w:rPr>
+        <w:rFonts w:ascii="Symbol" w:hAnsi="Symbol" w:hint="default"/>
+      </w:rPr>
+    </w:lvl>
+    <w:lvl w:ilvl="7" w:tplc="04100003" w:tentative="1">
+      <w:start w:val="1"/>
+      <w:numFmt w:val="bullet"/>
+      <w:lvlText w:val="o"/>
+      <w:lvlJc w:val="left"/>
+      <w:pPr>
+        <w:ind w:left="5316" w:hanging="360"/>
+      </w:pPr>
+      <w:rPr>
+        <w:rFonts w:ascii="Courier New" w:hAnsi="Courier New" w:cs="Courier New" w:hint="default"/>
+      </w:rPr>
+    </w:lvl>
+    <w:lvl w:ilvl="8" w:tplc="04100005" w:tentative="1">
+      <w:start w:val="1"/>
+      <w:numFmt w:val="bullet"/>
+      <w:lvlText w:val=""/>
+      <w:lvlJc w:val="left"/>
+      <w:pPr>
+        <w:ind w:left="6036" w:hanging="360"/>
+      </w:pPr>
+      <w:rPr>
+        <w:rFonts w:ascii="Wingdings" w:hAnsi="Wingdings" w:hint="default"/>
+      </w:rPr>
+    </w:lvl>
+  </w:abstractNum>
+  <w:abstractNum w:abstractNumId="29" w15:restartNumberingAfterBreak="0">
     <w:nsid w:val="5CFB45B0"/>
     <w:multiLevelType w:val="hybridMultilevel"/>
     <w:tmpl w:val="43464AF8"/>
@@ -4803,7 +5905,7 @@
       </w:rPr>
     </w:lvl>
   </w:abstractNum>
-  <w:abstractNum w:abstractNumId="28" w15:restartNumberingAfterBreak="0">
+  <w:abstractNum w:abstractNumId="30" w15:restartNumberingAfterBreak="0">
     <w:nsid w:val="60BC4D07"/>
     <w:multiLevelType w:val="hybridMultilevel"/>
     <w:tmpl w:val="A27ABFDC"/>
@@ -4892,7 +5994,7 @@
       </w:pPr>
     </w:lvl>
   </w:abstractNum>
-  <w:abstractNum w:abstractNumId="29" w15:restartNumberingAfterBreak="0">
+  <w:abstractNum w:abstractNumId="31" w15:restartNumberingAfterBreak="0">
     <w:nsid w:val="64D4658C"/>
     <w:multiLevelType w:val="hybridMultilevel"/>
     <w:tmpl w:val="91B2EAF4"/>
@@ -5005,7 +6107,7 @@
       </w:rPr>
     </w:lvl>
   </w:abstractNum>
-  <w:abstractNum w:abstractNumId="30" w15:restartNumberingAfterBreak="0">
+  <w:abstractNum w:abstractNumId="32" w15:restartNumberingAfterBreak="0">
     <w:nsid w:val="64DE6C81"/>
     <w:multiLevelType w:val="hybridMultilevel"/>
     <w:tmpl w:val="DE7AA3C2"/>
@@ -5118,7 +6220,7 @@
       </w:rPr>
     </w:lvl>
   </w:abstractNum>
-  <w:abstractNum w:abstractNumId="31" w15:restartNumberingAfterBreak="0">
+  <w:abstractNum w:abstractNumId="33" w15:restartNumberingAfterBreak="0">
     <w:nsid w:val="67D06F3B"/>
     <w:multiLevelType w:val="hybridMultilevel"/>
     <w:tmpl w:val="019AC16E"/>
@@ -5231,7 +6333,7 @@
       </w:rPr>
     </w:lvl>
   </w:abstractNum>
-  <w:abstractNum w:abstractNumId="32" w15:restartNumberingAfterBreak="0">
+  <w:abstractNum w:abstractNumId="34" w15:restartNumberingAfterBreak="0">
     <w:nsid w:val="71023CD5"/>
     <w:multiLevelType w:val="hybridMultilevel"/>
     <w:tmpl w:val="DFF8DBEC"/>
@@ -5320,7 +6422,7 @@
       </w:pPr>
     </w:lvl>
   </w:abstractNum>
-  <w:abstractNum w:abstractNumId="33" w15:restartNumberingAfterBreak="0">
+  <w:abstractNum w:abstractNumId="35" w15:restartNumberingAfterBreak="0">
     <w:nsid w:val="74F653D1"/>
     <w:multiLevelType w:val="hybridMultilevel"/>
     <w:tmpl w:val="67C8DBDC"/>
@@ -5406,7 +6508,7 @@
       </w:pPr>
     </w:lvl>
   </w:abstractNum>
-  <w:abstractNum w:abstractNumId="34" w15:restartNumberingAfterBreak="0">
+  <w:abstractNum w:abstractNumId="36" w15:restartNumberingAfterBreak="0">
     <w:nsid w:val="759356AC"/>
     <w:multiLevelType w:val="hybridMultilevel"/>
     <w:tmpl w:val="1500F6A6"/>
@@ -5519,7 +6621,7 @@
       </w:rPr>
     </w:lvl>
   </w:abstractNum>
-  <w:abstractNum w:abstractNumId="35" w15:restartNumberingAfterBreak="0">
+  <w:abstractNum w:abstractNumId="37" w15:restartNumberingAfterBreak="0">
     <w:nsid w:val="79421CE1"/>
     <w:multiLevelType w:val="hybridMultilevel"/>
     <w:tmpl w:val="F1F6FA70"/>
@@ -5631,7 +6733,7 @@
       </w:rPr>
     </w:lvl>
   </w:abstractNum>
-  <w:abstractNum w:abstractNumId="36" w15:restartNumberingAfterBreak="0">
+  <w:abstractNum w:abstractNumId="38" w15:restartNumberingAfterBreak="0">
     <w:nsid w:val="798545A8"/>
     <w:multiLevelType w:val="hybridMultilevel"/>
     <w:tmpl w:val="05F4CC8C"/>
@@ -5744,7 +6846,7 @@
       </w:rPr>
     </w:lvl>
   </w:abstractNum>
-  <w:abstractNum w:abstractNumId="37" w15:restartNumberingAfterBreak="0">
+  <w:abstractNum w:abstractNumId="39" w15:restartNumberingAfterBreak="0">
     <w:nsid w:val="7EAA2185"/>
     <w:multiLevelType w:val="hybridMultilevel"/>
     <w:tmpl w:val="1DF49E1C"/>
@@ -5833,7 +6935,7 @@
       </w:pPr>
     </w:lvl>
   </w:abstractNum>
-  <w:abstractNum w:abstractNumId="38" w15:restartNumberingAfterBreak="0">
+  <w:abstractNum w:abstractNumId="40" w15:restartNumberingAfterBreak="0">
     <w:nsid w:val="7F9C5BC2"/>
     <w:multiLevelType w:val="hybridMultilevel"/>
     <w:tmpl w:val="C0668880"/>
@@ -5950,91 +7052,91 @@
     <w:abstractNumId w:val="1"/>
   </w:num>
   <w:num w:numId="2" w16cid:durableId="1788968352">
+    <w:abstractNumId w:val="24"/>
+  </w:num>
+  <w:num w:numId="3" w16cid:durableId="1029138347">
+    <w:abstractNumId w:val="10"/>
+  </w:num>
+  <w:num w:numId="4" w16cid:durableId="1835023580">
+    <w:abstractNumId w:val="29"/>
+  </w:num>
+  <w:num w:numId="5" w16cid:durableId="1709062746">
+    <w:abstractNumId w:val="14"/>
+  </w:num>
+  <w:num w:numId="6" w16cid:durableId="1904101238">
+    <w:abstractNumId w:val="21"/>
+  </w:num>
+  <w:num w:numId="7" w16cid:durableId="1734083520">
+    <w:abstractNumId w:val="20"/>
+  </w:num>
+  <w:num w:numId="8" w16cid:durableId="772164234">
+    <w:abstractNumId w:val="19"/>
+  </w:num>
+  <w:num w:numId="9" w16cid:durableId="1858426374">
+    <w:abstractNumId w:val="36"/>
+  </w:num>
+  <w:num w:numId="10" w16cid:durableId="1092704494">
     <w:abstractNumId w:val="23"/>
   </w:num>
-  <w:num w:numId="3" w16cid:durableId="1029138347">
-    <w:abstractNumId w:val="9"/>
+  <w:num w:numId="11" w16cid:durableId="780686311">
+    <w:abstractNumId w:val="31"/>
   </w:num>
-  <w:num w:numId="4" w16cid:durableId="1835023580">
-    <w:abstractNumId w:val="27"/>
+  <w:num w:numId="12" w16cid:durableId="203252216">
+    <w:abstractNumId w:val="17"/>
   </w:num>
-  <w:num w:numId="5" w16cid:durableId="1709062746">
-    <w:abstractNumId w:val="13"/>
-  </w:num>
-  <w:num w:numId="6" w16cid:durableId="1904101238">
-    <w:abstractNumId w:val="20"/>
-  </w:num>
-  <w:num w:numId="7" w16cid:durableId="1734083520">
-    <w:abstractNumId w:val="19"/>
-  </w:num>
-  <w:num w:numId="8" w16cid:durableId="772164234">
-    <w:abstractNumId w:val="18"/>
-  </w:num>
-  <w:num w:numId="9" w16cid:durableId="1858426374">
+  <w:num w:numId="13" w16cid:durableId="539124382">
     <w:abstractNumId w:val="34"/>
   </w:num>
-  <w:num w:numId="10" w16cid:durableId="1092704494">
+  <w:num w:numId="14" w16cid:durableId="1994141294">
+    <w:abstractNumId w:val="16"/>
+  </w:num>
+  <w:num w:numId="15" w16cid:durableId="1371956058">
     <w:abstractNumId w:val="22"/>
   </w:num>
-  <w:num w:numId="11" w16cid:durableId="780686311">
-    <w:abstractNumId w:val="29"/>
-  </w:num>
-  <w:num w:numId="12" w16cid:durableId="203252216">
-    <w:abstractNumId w:val="16"/>
-  </w:num>
-  <w:num w:numId="13" w16cid:durableId="539124382">
-    <w:abstractNumId w:val="32"/>
-  </w:num>
-  <w:num w:numId="14" w16cid:durableId="1994141294">
-    <w:abstractNumId w:val="15"/>
-  </w:num>
-  <w:num w:numId="15" w16cid:durableId="1371956058">
-    <w:abstractNumId w:val="21"/>
-  </w:num>
   <w:num w:numId="16" w16cid:durableId="743915999">
-    <w:abstractNumId w:val="38"/>
+    <w:abstractNumId w:val="40"/>
   </w:num>
   <w:num w:numId="17" w16cid:durableId="16589750">
-    <w:abstractNumId w:val="33"/>
+    <w:abstractNumId w:val="35"/>
   </w:num>
   <w:num w:numId="18" w16cid:durableId="648366856">
     <w:abstractNumId w:val="2"/>
   </w:num>
   <w:num w:numId="19" w16cid:durableId="970327314">
-    <w:abstractNumId w:val="28"/>
+    <w:abstractNumId w:val="30"/>
   </w:num>
   <w:num w:numId="20" w16cid:durableId="634798844">
-    <w:abstractNumId w:val="24"/>
+    <w:abstractNumId w:val="25"/>
   </w:num>
   <w:num w:numId="21" w16cid:durableId="810708304">
     <w:abstractNumId w:val="5"/>
   </w:num>
   <w:num w:numId="22" w16cid:durableId="385759502">
-    <w:abstractNumId w:val="11"/>
+    <w:abstractNumId w:val="12"/>
   </w:num>
   <w:num w:numId="23" w16cid:durableId="334771084">
-    <w:abstractNumId w:val="14"/>
+    <w:abstractNumId w:val="15"/>
   </w:num>
   <w:num w:numId="24" w16cid:durableId="666325017">
+    <w:abstractNumId w:val="39"/>
+  </w:num>
+  <w:num w:numId="25" w16cid:durableId="1791627140">
     <w:abstractNumId w:val="37"/>
   </w:num>
-  <w:num w:numId="25" w16cid:durableId="1791627140">
-    <w:abstractNumId w:val="35"/>
-  </w:num>
   <w:num w:numId="26" w16cid:durableId="1646158656">
-    <w:abstractNumId w:val="25"/>
+    <w:abstractNumId w:val="26"/>
   </w:num>
   <w:num w:numId="27" w16cid:durableId="1738556610">
-    <w:abstractNumId w:val="36"/>
+    <w:abstractNumId w:val="38"/>
   </w:num>
   <w:num w:numId="28" w16cid:durableId="873151590">
-    <w:abstractNumId w:val="31"/>
+    <w:abstractNumId w:val="33"/>
   </w:num>
   <w:num w:numId="29" w16cid:durableId="713583053">
-    <w:abstractNumId w:val="17"/>
+    <w:abstractNumId w:val="18"/>
   </w:num>
   <w:num w:numId="30" w16cid:durableId="1885363470">
-    <w:abstractNumId w:val="7"/>
+    <w:abstractNumId w:val="8"/>
   </w:num>
   <w:num w:numId="31" w16cid:durableId="1096941704">
     <w:abstractNumId w:val="4"/>
@@ -6043,25 +7145,31 @@
     <w:abstractNumId w:val="0"/>
   </w:num>
   <w:num w:numId="33" w16cid:durableId="1255283472">
-    <w:abstractNumId w:val="30"/>
+    <w:abstractNumId w:val="32"/>
   </w:num>
   <w:num w:numId="34" w16cid:durableId="1993441182">
-    <w:abstractNumId w:val="6"/>
+    <w:abstractNumId w:val="7"/>
   </w:num>
   <w:num w:numId="35" w16cid:durableId="149562929">
-    <w:abstractNumId w:val="26"/>
+    <w:abstractNumId w:val="27"/>
   </w:num>
   <w:num w:numId="36" w16cid:durableId="1009870471">
     <w:abstractNumId w:val="3"/>
   </w:num>
   <w:num w:numId="37" w16cid:durableId="2096129845">
-    <w:abstractNumId w:val="8"/>
+    <w:abstractNumId w:val="9"/>
   </w:num>
   <w:num w:numId="38" w16cid:durableId="1132820989">
-    <w:abstractNumId w:val="10"/>
+    <w:abstractNumId w:val="11"/>
   </w:num>
   <w:num w:numId="39" w16cid:durableId="674115381">
-    <w:abstractNumId w:val="12"/>
+    <w:abstractNumId w:val="13"/>
+  </w:num>
+  <w:num w:numId="40" w16cid:durableId="624889887">
+    <w:abstractNumId w:val="6"/>
+  </w:num>
+  <w:num w:numId="41" w16cid:durableId="485824999">
+    <w:abstractNumId w:val="28"/>
   </w:num>
 </w:numbering>
 </file>

</xml_diff>